<commit_message>
LRU & FIFO, correção tamanho Cache
</commit_message>
<xml_diff>
--- a/Relatório.docx
+++ b/Relatório.docx
@@ -948,6 +948,23 @@
           <w:tab w:val="left" w:pos="4536"/>
         </w:tabs>
         <w:spacing w:line="360" w:lineRule="auto"/>
+        <w:jc w:val="both"/>
+        <w:rPr>
+          <w:rFonts w:ascii="Times New Roman" w:hAnsi="Times New Roman" w:cs="Times New Roman"/>
+          <w:color w:val="252525"/>
+          <w:sz w:val="24"/>
+          <w:szCs w:val="24"/>
+          <w:shd w:val="clear" w:color="auto" w:fill="FFFFFF"/>
+        </w:rPr>
+      </w:pPr>
+    </w:p>
+    <w:p>
+      <w:pPr>
+        <w:tabs>
+          <w:tab w:val="left" w:pos="720"/>
+          <w:tab w:val="left" w:pos="4536"/>
+        </w:tabs>
+        <w:spacing w:line="360" w:lineRule="auto"/>
         <w:rPr>
           <w:rFonts w:ascii="Times New Roman" w:hAnsi="Times New Roman" w:cs="Times New Roman"/>
           <w:sz w:val="18"/>
@@ -1108,9 +1125,7 @@
         <w:tblInd w:w="10" w:type="dxa"/>
         <w:tblLayout w:type="fixed"/>
         <w:tblCellMar>
-          <w:top w:w="0" w:type="dxa"/>
           <w:left w:w="0" w:type="dxa"/>
-          <w:bottom w:w="0" w:type="dxa"/>
           <w:right w:w="0" w:type="dxa"/>
         </w:tblCellMar>
         <w:tblLook w:val="0000" w:firstRow="0" w:lastRow="0" w:firstColumn="0" w:lastColumn="0" w:noHBand="0" w:noVBand="0"/>
@@ -2203,6 +2218,7 @@
                 <w:sz w:val="24"/>
                 <w:szCs w:val="24"/>
               </w:rPr>
+              <w:lastRenderedPageBreak/>
               <w:t>Escrita</w:t>
             </w:r>
           </w:p>
@@ -2351,7 +2367,6 @@
                 <w:rFonts w:ascii="Times New Roman" w:eastAsia="Times New Roman" w:hAnsi="Times New Roman"/>
                 <w:sz w:val="23"/>
               </w:rPr>
-              <w:lastRenderedPageBreak/>
               <w:t xml:space="preserve">Tabela 3. Operações causadas por subida de </w:t>
             </w:r>
             <w:proofErr w:type="spellStart"/>
@@ -3575,8 +3590,6 @@
           <w:sz w:val="23"/>
         </w:rPr>
       </w:pPr>
-      <w:bookmarkStart w:id="1" w:name="_GoBack"/>
-      <w:bookmarkEnd w:id="1"/>
       <w:r>
         <w:rPr>
           <w:rFonts w:ascii="Times New Roman" w:eastAsia="Times New Roman" w:hAnsi="Times New Roman"/>
@@ -5916,7 +5929,55 @@
           <w:sz w:val="24"/>
           <w:szCs w:val="24"/>
         </w:rPr>
-        <w:t>) adicional para cada bloco de L2 (4096KB/64bytes = 64 blocos -&gt; 64 bits = 8 bytes), a fim de determinar se aquele bloco sofreu modificações desde que foi trazido da memória principal, sendo assim necessária a operação de Write Back quando ocorrer sua substituição.</w:t>
+        <w:t xml:space="preserve">) adicional para cada </w:t>
+      </w:r>
+      <w:r>
+        <w:rPr>
+          <w:rFonts w:ascii="Times New Roman" w:eastAsia="Times New Roman" w:hAnsi="Times New Roman" w:cs="Times New Roman"/>
+          <w:sz w:val="24"/>
+          <w:szCs w:val="24"/>
+        </w:rPr>
+        <w:t>bloco de L2 (4096KB/64bytes = 65536</w:t>
+      </w:r>
+      <w:r>
+        <w:rPr>
+          <w:rFonts w:ascii="Times New Roman" w:eastAsia="Times New Roman" w:hAnsi="Times New Roman" w:cs="Times New Roman"/>
+          <w:sz w:val="24"/>
+          <w:szCs w:val="24"/>
+        </w:rPr>
+        <w:t xml:space="preserve"> blocos -&gt; </w:t>
+      </w:r>
+      <w:r>
+        <w:rPr>
+          <w:rFonts w:ascii="Times New Roman" w:eastAsia="Times New Roman" w:hAnsi="Times New Roman" w:cs="Times New Roman"/>
+          <w:sz w:val="24"/>
+          <w:szCs w:val="24"/>
+        </w:rPr>
+        <w:t xml:space="preserve">65536 </w:t>
+      </w:r>
+      <w:r>
+        <w:rPr>
+          <w:rFonts w:ascii="Times New Roman" w:eastAsia="Times New Roman" w:hAnsi="Times New Roman" w:cs="Times New Roman"/>
+          <w:sz w:val="24"/>
+          <w:szCs w:val="24"/>
+        </w:rPr>
+        <w:t>bits = 8 KB</w:t>
+      </w:r>
+      <w:r>
+        <w:rPr>
+          <w:rFonts w:ascii="Times New Roman" w:eastAsia="Times New Roman" w:hAnsi="Times New Roman" w:cs="Times New Roman"/>
+          <w:sz w:val="24"/>
+          <w:szCs w:val="24"/>
+        </w:rPr>
+        <w:t>), a fim de determinar se aquele bloco sofreu modificações desde que foi trazido da memória principal, sendo assim necessária a operação de Write Back quando ocorrer sua substituição.</w:t>
+      </w:r>
+      <w:r>
+        <w:rPr>
+          <w:rFonts w:ascii="Times New Roman" w:eastAsia="Times New Roman" w:hAnsi="Times New Roman" w:cs="Times New Roman"/>
+          <w:sz w:val="24"/>
+          <w:szCs w:val="24"/>
+        </w:rPr>
+        <w:t xml:space="preserve"> Esse espaço extra pode ser desprezado na cache L2, porém tratando-se da cache L1, qualquer espaço é significativo, tornando a solução WT mais atraente.</w:t>
       </w:r>
     </w:p>
     <w:p>
@@ -5940,7 +6001,16 @@
           <w:szCs w:val="24"/>
         </w:rPr>
         <w:tab/>
-        <w:t xml:space="preserve">Seria possível também adicionar um bit de validade aos blocos (útil em multiprocessadores e na inicialização da cache, marcando posições de memória “vagas”). No entanto esse bit seria utilizado somente no começo do sistema, gastando espaço adicional e ainda acrescentando ineficiência (busca constante de posições livres “inválidas’). Assim, a implementação do LRU utilizando FIFO </w:t>
+        <w:t xml:space="preserve">Seria possível também adicionar um bit de validade aos blocos (útil em multiprocessadores e na inicialização da cache, marcando posições de memória “vagas”). No entanto esse bit seria utilizado somente no começo do sistema, gastando espaço adicional e ainda acrescentando ineficiência (busca constante de posições livres “inválidas’). Assim, </w:t>
+      </w:r>
+      <w:r>
+        <w:rPr>
+          <w:rFonts w:ascii="Times New Roman" w:eastAsia="Times New Roman" w:hAnsi="Times New Roman" w:cs="Times New Roman"/>
+          <w:sz w:val="24"/>
+          <w:szCs w:val="24"/>
+        </w:rPr>
+        <w:lastRenderedPageBreak/>
+        <w:t xml:space="preserve">a implementação do LRU utilizando FIFO </w:t>
       </w:r>
       <w:r>
         <w:rPr>
@@ -6015,7 +6085,6 @@
           <w:sz w:val="24"/>
           <w:szCs w:val="24"/>
         </w:rPr>
-        <w:lastRenderedPageBreak/>
         <w:tab/>
         <w:t xml:space="preserve">A implementação de FIFO é outro aspecto a se considerar. A melhor solução em espaço é </w:t>
       </w:r>
@@ -6043,7 +6112,31 @@
           <w:sz w:val="24"/>
           <w:szCs w:val="24"/>
         </w:rPr>
-        <w:t>log n), em que n é o número de blocos da cache em questão (6 bits para cache L2 e 4 bits para a cache L1).</w:t>
+        <w:t xml:space="preserve">log n), em que n é o número de </w:t>
+      </w:r>
+      <w:r>
+        <w:rPr>
+          <w:rFonts w:ascii="Times New Roman" w:eastAsia="Times New Roman" w:hAnsi="Times New Roman" w:cs="Times New Roman"/>
+          <w:sz w:val="24"/>
+          <w:szCs w:val="24"/>
+        </w:rPr>
+        <w:t xml:space="preserve">conjuntos de blocos da cache em questão (65536 blocos -&gt; 4096 conjuntos -&gt; log(4096) = 12 bits para cache L2 e 1024 blocos -&gt; </w:t>
+      </w:r>
+      <w:r>
+        <w:rPr>
+          <w:rFonts w:ascii="Times New Roman" w:eastAsia="Times New Roman" w:hAnsi="Times New Roman" w:cs="Times New Roman"/>
+          <w:sz w:val="24"/>
+          <w:szCs w:val="24"/>
+        </w:rPr>
+        <w:t>128 conjuntos -&gt; log(128) = 7</w:t>
+      </w:r>
+      <w:r>
+        <w:rPr>
+          <w:rFonts w:ascii="Times New Roman" w:eastAsia="Times New Roman" w:hAnsi="Times New Roman" w:cs="Times New Roman"/>
+          <w:sz w:val="24"/>
+          <w:szCs w:val="24"/>
+        </w:rPr>
+        <w:t xml:space="preserve"> bits para a cache L1).</w:t>
       </w:r>
     </w:p>
     <w:p>
@@ -6197,14 +6290,211 @@
           <w:szCs w:val="24"/>
         </w:rPr>
         <w:tab/>
-      </w:r>
-      <w:r>
-        <w:rPr>
-          <w:rFonts w:ascii="Times New Roman" w:eastAsia="Times New Roman" w:hAnsi="Times New Roman" w:cs="Times New Roman"/>
-          <w:sz w:val="24"/>
-          <w:szCs w:val="24"/>
-        </w:rPr>
         <w:t>Logo de cara, a solução de implementar LRU usando FIFO me deixou um pouco intrigado por existirem técnicas mais eficientes de se proceder, como o algoritmo do envelhecimento (usando contador) ou mesmo uma pilha dos os blocos da cache.</w:t>
+      </w:r>
+      <w:r>
+        <w:rPr>
+          <w:rFonts w:ascii="Times New Roman" w:eastAsia="Times New Roman" w:hAnsi="Times New Roman" w:cs="Times New Roman"/>
+          <w:sz w:val="24"/>
+          <w:szCs w:val="24"/>
+        </w:rPr>
+        <w:t xml:space="preserve"> O problema desta solução é o gasto adicional de espaço da cache</w:t>
+      </w:r>
+      <w:r>
+        <w:rPr>
+          <w:rFonts w:ascii="Times New Roman" w:eastAsia="Times New Roman" w:hAnsi="Times New Roman" w:cs="Times New Roman"/>
+          <w:sz w:val="24"/>
+          <w:szCs w:val="24"/>
+        </w:rPr>
+        <w:t xml:space="preserve"> em uma aplicação prática, mas otimizando bastante a estratégia de substituição de blocos.</w:t>
+      </w:r>
+      <w:bookmarkStart w:id="1" w:name="_GoBack"/>
+      <w:bookmarkEnd w:id="1"/>
+    </w:p>
+    <w:p>
+      <w:pPr>
+        <w:tabs>
+          <w:tab w:val="left" w:pos="720"/>
+          <w:tab w:val="left" w:pos="4536"/>
+        </w:tabs>
+        <w:spacing w:line="360" w:lineRule="auto"/>
+        <w:jc w:val="both"/>
+        <w:rPr>
+          <w:rFonts w:ascii="Times New Roman" w:eastAsia="Times New Roman" w:hAnsi="Times New Roman" w:cs="Times New Roman"/>
+          <w:sz w:val="24"/>
+          <w:szCs w:val="24"/>
+        </w:rPr>
+      </w:pPr>
+      <w:r>
+        <w:rPr>
+          <w:rFonts w:ascii="Times New Roman" w:eastAsia="Times New Roman" w:hAnsi="Times New Roman" w:cs="Times New Roman"/>
+          <w:sz w:val="24"/>
+          <w:szCs w:val="24"/>
+        </w:rPr>
+        <w:tab/>
+        <w:t xml:space="preserve">Devo anotar aqui também a necessidade de criação de uma função de </w:t>
+      </w:r>
+      <w:proofErr w:type="spellStart"/>
+      <w:r>
+        <w:rPr>
+          <w:rFonts w:ascii="Times New Roman" w:eastAsia="Times New Roman" w:hAnsi="Times New Roman" w:cs="Times New Roman"/>
+          <w:sz w:val="24"/>
+          <w:szCs w:val="24"/>
+        </w:rPr>
+        <w:t>Hash</w:t>
+      </w:r>
+      <w:proofErr w:type="spellEnd"/>
+      <w:r>
+        <w:rPr>
+          <w:rFonts w:ascii="Times New Roman" w:eastAsia="Times New Roman" w:hAnsi="Times New Roman" w:cs="Times New Roman"/>
+          <w:sz w:val="24"/>
+          <w:szCs w:val="24"/>
+        </w:rPr>
+        <w:t xml:space="preserve">, para dividir os blocos de cache em conjuntos de associatividade. Usando o operador resto com divisor igual ao número de blocos, notei um resultado muito insatisfatório, de modo que procurei uma solução ótima que distribuísse igualitariamente os blocos entre os conjuntos. Não </w:t>
+      </w:r>
+      <w:r>
+        <w:rPr>
+          <w:rFonts w:ascii="Times New Roman" w:eastAsia="Times New Roman" w:hAnsi="Times New Roman" w:cs="Times New Roman"/>
+          <w:sz w:val="24"/>
+          <w:szCs w:val="24"/>
+        </w:rPr>
+        <w:t>sei se esse aspecto se encaixa como otimização, mas notei melhoria significativa dos resultados após esta prática.</w:t>
+      </w:r>
+    </w:p>
+    <w:p>
+      <w:pPr>
+        <w:tabs>
+          <w:tab w:val="left" w:pos="720"/>
+          <w:tab w:val="left" w:pos="4536"/>
+        </w:tabs>
+        <w:spacing w:line="360" w:lineRule="auto"/>
+        <w:jc w:val="both"/>
+        <w:rPr>
+          <w:rFonts w:ascii="Times New Roman" w:eastAsia="Times New Roman" w:hAnsi="Times New Roman" w:cs="Times New Roman"/>
+          <w:sz w:val="24"/>
+          <w:szCs w:val="24"/>
+        </w:rPr>
+      </w:pPr>
+      <w:r>
+        <w:rPr>
+          <w:rFonts w:ascii="Times New Roman" w:eastAsia="Times New Roman" w:hAnsi="Times New Roman" w:cs="Times New Roman"/>
+          <w:sz w:val="24"/>
+          <w:szCs w:val="24"/>
+        </w:rPr>
+        <w:tab/>
+      </w:r>
+      <w:r>
+        <w:rPr>
+          <w:rFonts w:ascii="Times New Roman" w:eastAsia="Times New Roman" w:hAnsi="Times New Roman" w:cs="Times New Roman"/>
+          <w:sz w:val="24"/>
+          <w:szCs w:val="24"/>
+        </w:rPr>
+        <w:t xml:space="preserve">Ao rodar o programa pela primeira vez, notei uma lerdeza descomunal na execução. Foram 6 minutos no total para processar todos os dados de entrada. Investigando o problema, notei que a leitura do arquivo de entrada não era o fator limitante (ordem de poucos segundos), assim notei que meu programa faz chamadas recursivas e que no início de das operações de leitura/escrita, procuro um dado endereço em um vetor, operação </w:t>
+      </w:r>
+      <w:proofErr w:type="gramStart"/>
+      <w:r>
+        <w:rPr>
+          <w:rFonts w:ascii="Times New Roman" w:eastAsia="Times New Roman" w:hAnsi="Times New Roman" w:cs="Times New Roman"/>
+          <w:sz w:val="24"/>
+          <w:szCs w:val="24"/>
+        </w:rPr>
+        <w:t>O(</w:t>
+      </w:r>
+      <w:proofErr w:type="gramEnd"/>
+      <w:r>
+        <w:rPr>
+          <w:rFonts w:ascii="Times New Roman" w:eastAsia="Times New Roman" w:hAnsi="Times New Roman" w:cs="Times New Roman"/>
+          <w:sz w:val="24"/>
+          <w:szCs w:val="24"/>
+        </w:rPr>
+        <w:t xml:space="preserve">n), </w:t>
+      </w:r>
+      <w:r>
+        <w:rPr>
+          <w:rFonts w:ascii="Times New Roman" w:eastAsia="Times New Roman" w:hAnsi="Times New Roman" w:cs="Times New Roman"/>
+          <w:sz w:val="24"/>
+          <w:szCs w:val="24"/>
+        </w:rPr>
+        <w:lastRenderedPageBreak/>
+        <w:t xml:space="preserve">em que n é o tamanho </w:t>
+      </w:r>
+      <w:proofErr w:type="spellStart"/>
+      <w:r>
+        <w:rPr>
+          <w:rFonts w:ascii="Times New Roman" w:eastAsia="Times New Roman" w:hAnsi="Times New Roman" w:cs="Times New Roman"/>
+          <w:sz w:val="24"/>
+          <w:szCs w:val="24"/>
+        </w:rPr>
+        <w:t>da</w:t>
+      </w:r>
+      <w:proofErr w:type="spellEnd"/>
+      <w:r>
+        <w:rPr>
+          <w:rFonts w:ascii="Times New Roman" w:eastAsia="Times New Roman" w:hAnsi="Times New Roman" w:cs="Times New Roman"/>
+          <w:sz w:val="24"/>
+          <w:szCs w:val="24"/>
+        </w:rPr>
+        <w:t xml:space="preserve"> cache</w:t>
+      </w:r>
+      <w:r>
+        <w:rPr>
+          <w:rFonts w:ascii="Times New Roman" w:eastAsia="Times New Roman" w:hAnsi="Times New Roman" w:cs="Times New Roman"/>
+          <w:sz w:val="24"/>
+          <w:szCs w:val="24"/>
+        </w:rPr>
+        <w:t>, da ordem de milhar</w:t>
+      </w:r>
+      <w:r>
+        <w:rPr>
+          <w:rFonts w:ascii="Times New Roman" w:eastAsia="Times New Roman" w:hAnsi="Times New Roman" w:cs="Times New Roman"/>
+          <w:sz w:val="24"/>
+          <w:szCs w:val="24"/>
+        </w:rPr>
+        <w:t xml:space="preserve">. Ataquei este problema, procurando o endereço somente nas posições do conjunto associativo referente ao endereço (obtido graças ao </w:t>
+      </w:r>
+      <w:proofErr w:type="spellStart"/>
+      <w:r>
+        <w:rPr>
+          <w:rFonts w:ascii="Times New Roman" w:eastAsia="Times New Roman" w:hAnsi="Times New Roman" w:cs="Times New Roman"/>
+          <w:sz w:val="24"/>
+          <w:szCs w:val="24"/>
+        </w:rPr>
+        <w:t>Hash</w:t>
+      </w:r>
+      <w:proofErr w:type="spellEnd"/>
+      <w:r>
+        <w:rPr>
+          <w:rFonts w:ascii="Times New Roman" w:eastAsia="Times New Roman" w:hAnsi="Times New Roman" w:cs="Times New Roman"/>
+          <w:sz w:val="24"/>
+          <w:szCs w:val="24"/>
+        </w:rPr>
+        <w:t xml:space="preserve"> que implementei).</w:t>
+      </w:r>
+      <w:r>
+        <w:rPr>
+          <w:rFonts w:ascii="Times New Roman" w:eastAsia="Times New Roman" w:hAnsi="Times New Roman" w:cs="Times New Roman"/>
+          <w:sz w:val="24"/>
+          <w:szCs w:val="24"/>
+        </w:rPr>
+        <w:t xml:space="preserve"> A complexidade foi reduzida para </w:t>
+      </w:r>
+      <w:proofErr w:type="gramStart"/>
+      <w:r>
+        <w:rPr>
+          <w:rFonts w:ascii="Times New Roman" w:eastAsia="Times New Roman" w:hAnsi="Times New Roman" w:cs="Times New Roman"/>
+          <w:sz w:val="24"/>
+          <w:szCs w:val="24"/>
+        </w:rPr>
+        <w:t>O(</w:t>
+      </w:r>
+      <w:proofErr w:type="gramEnd"/>
+      <w:r>
+        <w:rPr>
+          <w:rFonts w:ascii="Times New Roman" w:eastAsia="Times New Roman" w:hAnsi="Times New Roman" w:cs="Times New Roman"/>
+          <w:sz w:val="24"/>
+          <w:szCs w:val="24"/>
+        </w:rPr>
+        <w:t>m), em que m é a associatividade da cache, da ordem de unidades. Conclusão, meu simulador ficou 25 vezes mais rápido, sendo executado em poucos segundos.</w:t>
       </w:r>
     </w:p>
     <w:p>
@@ -6328,15 +6618,7 @@
           <w:sz w:val="24"/>
           <w:szCs w:val="24"/>
         </w:rPr>
-        <w:t>Como medida de desempenho do sistema</w:t>
-      </w:r>
-      <w:r>
-        <w:rPr>
-          <w:rFonts w:ascii="Times New Roman" w:eastAsia="Times New Roman" w:hAnsi="Times New Roman" w:cs="Times New Roman"/>
-          <w:sz w:val="24"/>
-          <w:szCs w:val="24"/>
-        </w:rPr>
-        <w:t xml:space="preserve">, temos as estatísticas de acerto e de sucesso do acesso a cada uma das caches. Atribui um significado diferente a cada </w:t>
+        <w:t xml:space="preserve">Como medida de desempenho do sistema, temos as estatísticas de acerto e de sucesso do acesso a cada uma das caches. Atribui um significado diferente a cada </w:t>
       </w:r>
       <w:r>
         <w:rPr>
@@ -6610,15 +6892,7 @@
                   <w:sz w:val="24"/>
                   <w:szCs w:val="24"/>
                 </w:rPr>
-                <m:t>#</m:t>
-              </m:r>
-              <m:r>
-                <w:rPr>
-                  <w:rFonts w:ascii="Cambria Math" w:eastAsia="Times New Roman" w:hAnsi="Cambria Math" w:cs="Times New Roman"/>
-                  <w:sz w:val="24"/>
-                  <w:szCs w:val="24"/>
-                </w:rPr>
-                <m:t>sucessos</m:t>
+                <m:t>#sucessos</m:t>
               </m:r>
             </m:num>
             <m:den>
@@ -6640,15 +6914,7 @@
                       <w:sz w:val="24"/>
                       <w:szCs w:val="24"/>
                     </w:rPr>
-                    <m:t>#</m:t>
-                  </m:r>
-                  <m:r>
-                    <w:rPr>
-                      <w:rFonts w:ascii="Cambria Math" w:eastAsia="Times New Roman" w:hAnsi="Cambria Math" w:cs="Times New Roman"/>
-                      <w:sz w:val="24"/>
-                      <w:szCs w:val="24"/>
-                    </w:rPr>
-                    <m:t>sucessos+#falhas</m:t>
+                    <m:t>#sucessos+#falhas</m:t>
                   </m:r>
                 </m:e>
               </m:d>
@@ -6702,7 +6968,6 @@
           <w:sz w:val="24"/>
           <w:szCs w:val="24"/>
         </w:rPr>
-        <w:lastRenderedPageBreak/>
         <w:t>Temos também o tempo de memória, que indica o tempo total de execução do simulador com base no benchmark fornecido. É um número alto que isolado aparentemente não tem muito sentido. Mas pode ser muito útil para comparar com a melhoria sugerida e também para o cálculo do tempo efetivo do sistema, que abordo no próximo parágrafo.</w:t>
       </w:r>
     </w:p>
@@ -6813,6 +7078,7 @@
         <w:rPr>
           <w:noProof/>
         </w:rPr>
+        <w:lastRenderedPageBreak/>
         <w:drawing>
           <wp:inline distT="0" distB="0" distL="0" distR="0">
             <wp:extent cx="5546725" cy="1449070"/>
@@ -7024,25 +7290,7 @@
           <w:sz w:val="24"/>
           <w:szCs w:val="28"/>
         </w:rPr>
-        <w:t>3</w:t>
-      </w:r>
-      <w:r>
-        <w:rPr>
-          <w:rFonts w:ascii="Times New Roman" w:eastAsia="Times New Roman" w:hAnsi="Times New Roman" w:cs="Times New Roman"/>
-          <w:b/>
-          <w:sz w:val="24"/>
-          <w:szCs w:val="28"/>
-        </w:rPr>
-        <w:t xml:space="preserve"> Resultados para simulação </w:t>
-      </w:r>
-      <w:r>
-        <w:rPr>
-          <w:rFonts w:ascii="Times New Roman" w:eastAsia="Times New Roman" w:hAnsi="Times New Roman" w:cs="Times New Roman"/>
-          <w:b/>
-          <w:sz w:val="24"/>
-          <w:szCs w:val="28"/>
-        </w:rPr>
-        <w:t>otimizada</w:t>
+        <w:t>3 Resultados para simulação otimizada</w:t>
       </w:r>
     </w:p>
     <w:p>
@@ -7065,13 +7313,6 @@
           <w:szCs w:val="24"/>
         </w:rPr>
         <w:tab/>
-      </w:r>
-      <w:r>
-        <w:rPr>
-          <w:rFonts w:ascii="Times New Roman" w:eastAsia="Times New Roman" w:hAnsi="Times New Roman" w:cs="Times New Roman"/>
-          <w:sz w:val="24"/>
-          <w:szCs w:val="24"/>
-        </w:rPr>
         <w:t>Respondendo à pergunta do enunciado, a taxa de acerto h2 é dada pela razão entre o número total de hits na cache L2 e o número de acessos (requisições, sendo acertos e falhas) à cache L2. Ou seja, dado que L1 falhou, a taxa de sucesso na cache L2.</w:t>
       </w:r>
     </w:p>
@@ -7187,7 +7428,6 @@
           <w:sz w:val="28"/>
           <w:szCs w:val="28"/>
         </w:rPr>
-        <w:lastRenderedPageBreak/>
         <w:t>5. CONCLUSÃO</w:t>
       </w:r>
     </w:p>
@@ -7221,6 +7461,31 @@
           <w:szCs w:val="24"/>
         </w:rPr>
         <w:t>projeto permitiu aprender na prática o funcionamento de um sistema de memória e as estratégias adotadas para otimizar sua performance. Particularmente achei bem interessante aplicar o simulador para um arquivo benchmark relativamente grande, podendo obter e visualizar resultados quantitativos da aplicação de uma nova política ou otimização proposta.</w:t>
+      </w:r>
+    </w:p>
+    <w:p>
+      <w:pPr>
+        <w:tabs>
+          <w:tab w:val="left" w:pos="720"/>
+          <w:tab w:val="left" w:pos="4536"/>
+        </w:tabs>
+        <w:spacing w:line="360" w:lineRule="auto"/>
+        <w:ind w:firstLine="720"/>
+        <w:jc w:val="both"/>
+        <w:rPr>
+          <w:rFonts w:ascii="Times New Roman" w:eastAsia="Times New Roman" w:hAnsi="Times New Roman" w:cs="Times New Roman"/>
+          <w:sz w:val="24"/>
+          <w:szCs w:val="24"/>
+        </w:rPr>
+      </w:pPr>
+      <w:r>
+        <w:rPr>
+          <w:rFonts w:ascii="Times New Roman" w:eastAsia="Times New Roman" w:hAnsi="Times New Roman" w:cs="Times New Roman"/>
+          <w:sz w:val="24"/>
+          <w:szCs w:val="24"/>
+        </w:rPr>
+        <w:lastRenderedPageBreak/>
+        <w:t>Sobre o grau de dificuldade do desenvolvimento, acredito estar bem acima da média para um projeto com tão pouco prazo, dado o nível de detalhamento do sistema de memória. Porém, a facilidade dos resultados cobrados (bem simplificadas) compensam o nível de complexidade do projeto em geral.</w:t>
       </w:r>
     </w:p>
     <w:p>
@@ -7403,55 +7668,55 @@
     <w:nsid w:val="00000001"/>
     <w:multiLevelType w:val="hybridMultilevel"/>
     <w:tmpl w:val="66334872"/>
-    <w:lvl w:ilvl="0">
+    <w:lvl w:ilvl="0" w:tplc="4F6434D8">
       <w:start w:val="1"/>
       <w:numFmt w:val="bullet"/>
       <w:lvlText w:val=""/>
       <w:lvlJc w:val="left"/>
     </w:lvl>
-    <w:lvl w:ilvl="1">
+    <w:lvl w:ilvl="1" w:tplc="AEDEF5B6">
       <w:start w:val="1"/>
       <w:numFmt w:val="bullet"/>
       <w:lvlText w:val=""/>
       <w:lvlJc w:val="left"/>
     </w:lvl>
-    <w:lvl w:ilvl="2">
+    <w:lvl w:ilvl="2" w:tplc="DE920EA0">
       <w:start w:val="1"/>
       <w:numFmt w:val="bullet"/>
       <w:lvlText w:val=""/>
       <w:lvlJc w:val="left"/>
     </w:lvl>
-    <w:lvl w:ilvl="3">
+    <w:lvl w:ilvl="3" w:tplc="81E46F02">
       <w:start w:val="1"/>
       <w:numFmt w:val="bullet"/>
       <w:lvlText w:val=""/>
       <w:lvlJc w:val="left"/>
     </w:lvl>
-    <w:lvl w:ilvl="4">
+    <w:lvl w:ilvl="4" w:tplc="28E082A6">
       <w:start w:val="1"/>
       <w:numFmt w:val="bullet"/>
       <w:lvlText w:val=""/>
       <w:lvlJc w:val="left"/>
     </w:lvl>
-    <w:lvl w:ilvl="5">
+    <w:lvl w:ilvl="5" w:tplc="94063C24">
       <w:start w:val="1"/>
       <w:numFmt w:val="bullet"/>
       <w:lvlText w:val=""/>
       <w:lvlJc w:val="left"/>
     </w:lvl>
-    <w:lvl w:ilvl="6">
+    <w:lvl w:ilvl="6" w:tplc="91E6CF8E">
       <w:start w:val="1"/>
       <w:numFmt w:val="bullet"/>
       <w:lvlText w:val=""/>
       <w:lvlJc w:val="left"/>
     </w:lvl>
-    <w:lvl w:ilvl="7">
+    <w:lvl w:ilvl="7" w:tplc="230CFA76">
       <w:start w:val="1"/>
       <w:numFmt w:val="bullet"/>
       <w:lvlText w:val=""/>
       <w:lvlJc w:val="left"/>
     </w:lvl>
-    <w:lvl w:ilvl="8">
+    <w:lvl w:ilvl="8" w:tplc="061470F6">
       <w:start w:val="1"/>
       <w:numFmt w:val="bullet"/>
       <w:lvlText w:val=""/>
@@ -7462,55 +7727,55 @@
     <w:nsid w:val="00000002"/>
     <w:multiLevelType w:val="hybridMultilevel"/>
     <w:tmpl w:val="74B0DC50"/>
-    <w:lvl w:ilvl="0">
+    <w:lvl w:ilvl="0" w:tplc="D316A314">
       <w:start w:val="1"/>
       <w:numFmt w:val="bullet"/>
       <w:lvlText w:val=""/>
       <w:lvlJc w:val="left"/>
     </w:lvl>
-    <w:lvl w:ilvl="1">
+    <w:lvl w:ilvl="1" w:tplc="C02A9A7E">
       <w:start w:val="1"/>
       <w:numFmt w:val="bullet"/>
       <w:lvlText w:val=""/>
       <w:lvlJc w:val="left"/>
     </w:lvl>
-    <w:lvl w:ilvl="2">
+    <w:lvl w:ilvl="2" w:tplc="49B2C1A4">
       <w:start w:val="1"/>
       <w:numFmt w:val="bullet"/>
       <w:lvlText w:val=""/>
       <w:lvlJc w:val="left"/>
     </w:lvl>
-    <w:lvl w:ilvl="3">
+    <w:lvl w:ilvl="3" w:tplc="2E6EA368">
       <w:start w:val="1"/>
       <w:numFmt w:val="bullet"/>
       <w:lvlText w:val=""/>
       <w:lvlJc w:val="left"/>
     </w:lvl>
-    <w:lvl w:ilvl="4">
+    <w:lvl w:ilvl="4" w:tplc="74F2D86E">
       <w:start w:val="1"/>
       <w:numFmt w:val="bullet"/>
       <w:lvlText w:val=""/>
       <w:lvlJc w:val="left"/>
     </w:lvl>
-    <w:lvl w:ilvl="5">
+    <w:lvl w:ilvl="5" w:tplc="8B444852">
       <w:start w:val="1"/>
       <w:numFmt w:val="bullet"/>
       <w:lvlText w:val=""/>
       <w:lvlJc w:val="left"/>
     </w:lvl>
-    <w:lvl w:ilvl="6">
+    <w:lvl w:ilvl="6" w:tplc="E6469A68">
       <w:start w:val="1"/>
       <w:numFmt w:val="bullet"/>
       <w:lvlText w:val=""/>
       <w:lvlJc w:val="left"/>
     </w:lvl>
-    <w:lvl w:ilvl="7">
+    <w:lvl w:ilvl="7" w:tplc="04268AAE">
       <w:start w:val="1"/>
       <w:numFmt w:val="bullet"/>
       <w:lvlText w:val=""/>
       <w:lvlJc w:val="left"/>
     </w:lvl>
-    <w:lvl w:ilvl="8">
+    <w:lvl w:ilvl="8" w:tplc="B4DCE286">
       <w:start w:val="1"/>
       <w:numFmt w:val="bullet"/>
       <w:lvlText w:val=""/>
@@ -7521,55 +7786,55 @@
     <w:nsid w:val="00000003"/>
     <w:multiLevelType w:val="hybridMultilevel"/>
     <w:tmpl w:val="19495CFE"/>
-    <w:lvl w:ilvl="0">
+    <w:lvl w:ilvl="0" w:tplc="179E74F6">
       <w:start w:val="1"/>
       <w:numFmt w:val="bullet"/>
       <w:lvlText w:val=""/>
       <w:lvlJc w:val="left"/>
     </w:lvl>
-    <w:lvl w:ilvl="1">
+    <w:lvl w:ilvl="1" w:tplc="956A79C0">
       <w:start w:val="1"/>
       <w:numFmt w:val="bullet"/>
       <w:lvlText w:val=""/>
       <w:lvlJc w:val="left"/>
     </w:lvl>
-    <w:lvl w:ilvl="2">
+    <w:lvl w:ilvl="2" w:tplc="39D4DA46">
       <w:start w:val="1"/>
       <w:numFmt w:val="bullet"/>
       <w:lvlText w:val=""/>
       <w:lvlJc w:val="left"/>
     </w:lvl>
-    <w:lvl w:ilvl="3">
+    <w:lvl w:ilvl="3" w:tplc="6D1AF52A">
       <w:start w:val="1"/>
       <w:numFmt w:val="bullet"/>
       <w:lvlText w:val=""/>
       <w:lvlJc w:val="left"/>
     </w:lvl>
-    <w:lvl w:ilvl="4">
+    <w:lvl w:ilvl="4" w:tplc="E8F6AFA8">
       <w:start w:val="1"/>
       <w:numFmt w:val="bullet"/>
       <w:lvlText w:val=""/>
       <w:lvlJc w:val="left"/>
     </w:lvl>
-    <w:lvl w:ilvl="5">
+    <w:lvl w:ilvl="5" w:tplc="5D8C43B4">
       <w:start w:val="1"/>
       <w:numFmt w:val="bullet"/>
       <w:lvlText w:val=""/>
       <w:lvlJc w:val="left"/>
     </w:lvl>
-    <w:lvl w:ilvl="6">
+    <w:lvl w:ilvl="6" w:tplc="A950FAB6">
       <w:start w:val="1"/>
       <w:numFmt w:val="bullet"/>
       <w:lvlText w:val=""/>
       <w:lvlJc w:val="left"/>
     </w:lvl>
-    <w:lvl w:ilvl="7">
+    <w:lvl w:ilvl="7" w:tplc="DECE3056">
       <w:start w:val="1"/>
       <w:numFmt w:val="bullet"/>
       <w:lvlText w:val=""/>
       <w:lvlJc w:val="left"/>
     </w:lvl>
-    <w:lvl w:ilvl="8">
+    <w:lvl w:ilvl="8" w:tplc="D44848FA">
       <w:start w:val="1"/>
       <w:numFmt w:val="bullet"/>
       <w:lvlText w:val=""/>
@@ -8192,13 +8457,13 @@
     <w:uiPriority w:val="99"/>
     <w:semiHidden/>
     <w:unhideWhenUsed/>
-    <w:qFormat/>
     <w:tblPr>
+      <w:tblInd w:w="0" w:type="dxa"/>
       <w:tblCellMar>
         <w:top w:w="0" w:type="dxa"/>
-        <w:left w:w="0" w:type="dxa"/>
+        <w:left w:w="108" w:type="dxa"/>
         <w:bottom w:w="0" w:type="dxa"/>
-        <w:right w:w="0" w:type="dxa"/>
+        <w:right w:w="108" w:type="dxa"/>
       </w:tblCellMar>
     </w:tblPr>
   </w:style>
@@ -8290,9 +8555,7 @@
         <w:insideV w:val="single" w:sz="4" w:space="0" w:color="auto"/>
       </w:tblBorders>
       <w:tblCellMar>
-        <w:top w:w="0" w:type="dxa"/>
         <w:left w:w="0" w:type="dxa"/>
-        <w:bottom w:w="0" w:type="dxa"/>
         <w:right w:w="0" w:type="dxa"/>
       </w:tblCellMar>
     </w:tblPr>

</xml_diff>